<commit_message>
Adds project proposal document and content for section 2
</commit_message>
<xml_diff>
--- a/ProjectProposal.docx
+++ b/ProjectProposal.docx
@@ -153,9 +153,6 @@
     <w:p>
       <w:pPr>
         <w:jc w:val="center"/>
-        <w:rPr>
-          <w:lang w:val="ru-RU"/>
-        </w:rPr>
       </w:pPr>
       <w:r>
         <w:rPr>
@@ -315,10 +312,7 @@
         <w:jc w:val="right"/>
       </w:pPr>
       <w:r>
-        <w:t>Name:</w:t>
-      </w:r>
-      <w:r>
-        <w:t xml:space="preserve"> Daniel Pustotin</w:t>
+        <w:t>Name: Daniel Pustotin</w:t>
       </w:r>
     </w:p>
     <w:p>
@@ -363,6 +357,13 @@
     </w:p>
     <w:sdt>
       <w:sdtPr>
+        <w:rPr>
+          <w:rFonts w:ascii="Times New Roman" w:eastAsia="Times New Roman" w:hAnsi="Times New Roman" w:cs="Times New Roman"/>
+          <w:b w:val="0"/>
+          <w:bCs w:val="0"/>
+          <w:color w:val="auto"/>
+          <w:lang w:eastAsia="en-GB"/>
+        </w:rPr>
         <w:id w:val="-180823628"/>
         <w:docPartObj>
           <w:docPartGallery w:val="Table of Contents"/>
@@ -371,10 +372,7 @@
       </w:sdtPr>
       <w:sdtEndPr>
         <w:rPr>
-          <w:rFonts w:ascii="Times New Roman" w:eastAsia="Times New Roman" w:hAnsi="Times New Roman" w:cs="Times New Roman"/>
           <w:noProof/>
-          <w:color w:val="auto"/>
-          <w:lang w:eastAsia="en-GB"/>
         </w:rPr>
       </w:sdtEndPr>
       <w:sdtContent>
@@ -1005,7 +1003,19 @@
         <w:t xml:space="preserve">. </w:t>
       </w:r>
       <w:r>
-        <w:t xml:space="preserve">One of the goals of this work is to conduct </w:t>
+        <w:t>The</w:t>
+      </w:r>
+      <w:r>
+        <w:t xml:space="preserve"> main</w:t>
+      </w:r>
+      <w:r>
+        <w:t xml:space="preserve"> goal</w:t>
+      </w:r>
+      <w:r>
+        <w:t xml:space="preserve"> </w:t>
+      </w:r>
+      <w:r>
+        <w:t xml:space="preserve">of this work is to conduct </w:t>
       </w:r>
       <w:r>
         <w:t>research</w:t>
@@ -1020,7 +1030,16 @@
         <w:t xml:space="preserve"> </w:t>
       </w:r>
       <w:r>
-        <w:t xml:space="preserve">obtain a deep understanding of current market trends, the causes of the rising amount of attention to this sphere and best practices in the electronic education applied by other companies. All of these would allow the project to come to life and </w:t>
+        <w:t xml:space="preserve">obtain a deep understanding of current market trends, the causes of the rising amount of attention to this sphere and best practices in the electronic education applied by other </w:t>
+      </w:r>
+      <w:r>
+        <w:t>companies</w:t>
+      </w:r>
+      <w:r>
+        <w:t xml:space="preserve"> and apply retrieved knowledge to the mobile application for educational platform `Publear`</w:t>
+      </w:r>
+      <w:r>
+        <w:t xml:space="preserve">. All of these would allow the project to come to life and </w:t>
       </w:r>
       <w:r>
         <w:t xml:space="preserve">to </w:t>
@@ -1191,10 +1210,7 @@
         <w:t xml:space="preserve">According to </w:t>
       </w:r>
       <w:r>
-        <w:t>Pavlo Korpalo</w:t>
-      </w:r>
-      <w:r>
-        <w:t>’s</w:t>
+        <w:t>Pavlo Korpalo’s</w:t>
       </w:r>
       <w:r>
         <w:t xml:space="preserve"> </w:t>
@@ -1286,10 +1302,7 @@
         <w:t xml:space="preserve">trong correlation between completing the mobile app tasks and university grades: </w:t>
       </w:r>
       <w:r>
-        <w:t>‘</w:t>
-      </w:r>
-      <w:r>
-        <w:t>A significant positive correlation of .40 was found between performing well on the app tasks and achieving higher academic grades</w:t>
+        <w:t>‘A significant positive correlation of .40 was found between performing well on the app tasks and achieving higher academic grades</w:t>
       </w:r>
       <w:r>
         <w:t xml:space="preserve"> …</w:t>
@@ -1511,13 +1524,7 @@
         <w:t>superiority</w:t>
       </w:r>
       <w:r>
-        <w:t xml:space="preserve"> of UIKit over SwiftUI in memory and </w:t>
-      </w:r>
-      <w:r>
-        <w:t>CPU</w:t>
-      </w:r>
-      <w:r>
-        <w:t xml:space="preserve"> usage, the simplicity and speed in writing code </w:t>
+        <w:t xml:space="preserve"> of UIKit over SwiftUI in memory and CPU usage, the simplicity and speed in writing code </w:t>
       </w:r>
       <w:r>
         <w:t xml:space="preserve">cover the </w:t>
@@ -1751,13 +1758,7 @@
         <w:t>change</w:t>
       </w:r>
       <w:r>
-        <w:t xml:space="preserve"> – ‘</w:t>
-      </w:r>
-      <w:r>
-        <w:t>using them is essential for having an application that’s highly covered with tests and makes our tests more stable</w:t>
-      </w:r>
-      <w:r>
-        <w:t>’</w:t>
+        <w:t xml:space="preserve"> – ‘using them is essential for having an application that’s highly covered with tests and makes our tests more stable’</w:t>
       </w:r>
       <w:r>
         <w:t>.</w:t>
@@ -3747,6 +3748,7 @@
   <w:style w:type="character" w:default="1" w:styleId="DefaultParagraphFont">
     <w:name w:val="Default Paragraph Font"/>
     <w:uiPriority w:val="1"/>
+    <w:semiHidden/>
     <w:unhideWhenUsed/>
   </w:style>
   <w:style w:type="table" w:default="1" w:styleId="TableNormal">
@@ -3938,6 +3940,7 @@
         <w:ilvl w:val="1"/>
       </w:numPr>
       <w:spacing w:after="160"/>
+      <w:ind w:firstLine="567"/>
     </w:pPr>
     <w:rPr>
       <w:rFonts w:eastAsiaTheme="majorEastAsia" w:cstheme="majorBidi"/>

</xml_diff>